<commit_message>
se agrego titulo descriptivo
</commit_message>
<xml_diff>
--- a/Ejercicio_3/Ejercicio_3.docx
+++ b/Ejercicio_3/Ejercicio_3.docx
@@ -772,16 +772,33 @@
     <w:p>
       <w:pPr>
         <w:rPr>
-          <w:sz w:val="24"/>
-          <w:szCs w:val="24"/>
-        </w:rPr>
-      </w:pPr>
-      <w:r>
-        <w:rPr>
-          <w:sz w:val="24"/>
-          <w:szCs w:val="24"/>
+          <w:b/>
+          <w:sz w:val="24"/>
+          <w:szCs w:val="28"/>
+        </w:rPr>
+      </w:pPr>
+      <w:r>
+        <w:rPr>
+          <w:b/>
+          <w:sz w:val="24"/>
+          <w:szCs w:val="28"/>
         </w:rPr>
         <w:lastRenderedPageBreak/>
+        <w:t>CONSUMIR LOS SERVICIOS ISCSI DESDE WINDOWS.</w:t>
+      </w:r>
+    </w:p>
+    <w:p>
+      <w:pPr>
+        <w:rPr>
+          <w:sz w:val="24"/>
+          <w:szCs w:val="24"/>
+        </w:rPr>
+      </w:pPr>
+      <w:r>
+        <w:rPr>
+          <w:sz w:val="24"/>
+          <w:szCs w:val="24"/>
+        </w:rPr>
         <w:t>Primero verificamos las unidades de disco disponibles en la VM</w:t>
       </w:r>
     </w:p>
@@ -801,8 +818,8 @@
         </w:rPr>
         <w:drawing>
           <wp:inline distT="0" distB="0" distL="0" distR="0">
-            <wp:extent cx="4659465" cy="3220414"/>
-            <wp:effectExtent l="76200" t="76200" r="141605" b="132715"/>
+            <wp:extent cx="4658988" cy="2949934"/>
+            <wp:effectExtent l="76200" t="76200" r="142240" b="136525"/>
             <wp:docPr id="72" name="Imagen 72"/>
             <wp:cNvGraphicFramePr>
               <a:graphicFrameLocks xmlns:a="http://schemas.openxmlformats.org/drawingml/2006/main" noChangeAspect="1"/>
@@ -814,7 +831,7 @@
                     <pic:cNvPr id="72" name="mmm.JPG"/>
                     <pic:cNvPicPr/>
                   </pic:nvPicPr>
-                  <pic:blipFill>
+                  <pic:blipFill rotWithShape="1">
                     <a:blip r:embed="rId5">
                       <a:extLst>
                         <a:ext uri="{28A0092B-C50C-407E-A947-70E740481C1C}">
@@ -822,24 +839,25 @@
                         </a:ext>
                       </a:extLst>
                     </a:blip>
-                    <a:stretch>
-                      <a:fillRect/>
-                    </a:stretch>
+                    <a:srcRect b="8390"/>
+                    <a:stretch/>
                   </pic:blipFill>
-                  <pic:spPr>
+                  <pic:spPr bwMode="auto">
                     <a:xfrm>
                       <a:off x="0" y="0"/>
-                      <a:ext cx="4680801" cy="3235161"/>
+                      <a:ext cx="4680801" cy="2963745"/>
                     </a:xfrm>
                     <a:prstGeom prst="rect">
                       <a:avLst/>
                     </a:prstGeom>
-                    <a:ln w="38100" cap="sq">
+                    <a:ln w="38100" cap="sq" cmpd="sng" algn="ctr">
                       <a:solidFill>
                         <a:srgbClr val="000000"/>
                       </a:solidFill>
                       <a:prstDash val="solid"/>
                       <a:miter lim="800000"/>
+                      <a:headEnd type="none" w="med" len="med"/>
+                      <a:tailEnd type="none" w="med" len="med"/>
                     </a:ln>
                     <a:effectLst>
                       <a:outerShdw blurRad="50800" dist="38100" dir="2700000" algn="tl" rotWithShape="0">
@@ -848,6 +866,11 @@
                         </a:srgbClr>
                       </a:outerShdw>
                     </a:effectLst>
+                    <a:extLst>
+                      <a:ext uri="{53640926-AAD7-44D8-BBD7-CCE9431645EC}">
+                        <a14:shadowObscured xmlns:a14="http://schemas.microsoft.com/office/drawing/2010/main"/>
+                      </a:ext>
+                    </a:extLst>
                   </pic:spPr>
                 </pic:pic>
               </a:graphicData>
@@ -918,8 +941,8 @@
         </w:rPr>
         <w:drawing>
           <wp:inline distT="0" distB="0" distL="0" distR="0">
-            <wp:extent cx="3867150" cy="4467225"/>
-            <wp:effectExtent l="76200" t="76200" r="133350" b="142875"/>
+            <wp:extent cx="3482672" cy="4023087"/>
+            <wp:effectExtent l="76200" t="76200" r="137160" b="130175"/>
             <wp:docPr id="73" name="Imagen 73"/>
             <wp:cNvGraphicFramePr>
               <a:graphicFrameLocks xmlns:a="http://schemas.openxmlformats.org/drawingml/2006/main" noChangeAspect="1"/>
@@ -946,7 +969,7 @@
                   <pic:spPr>
                     <a:xfrm>
                       <a:off x="0" y="0"/>
-                      <a:ext cx="3867150" cy="4467225"/>
+                      <a:ext cx="3484940" cy="4025707"/>
                     </a:xfrm>
                     <a:prstGeom prst="rect">
                       <a:avLst/>
@@ -972,6 +995,8 @@
           </wp:inline>
         </w:drawing>
       </w:r>
+      <w:bookmarkStart w:id="0" w:name="_GoBack"/>
+      <w:bookmarkEnd w:id="0"/>
     </w:p>
     <w:p>
       <w:pPr>
@@ -2561,8 +2586,6 @@
           </wp:inline>
         </w:drawing>
       </w:r>
-      <w:bookmarkStart w:id="0" w:name="_GoBack"/>
-      <w:bookmarkEnd w:id="0"/>
     </w:p>
     <w:sectPr>
       <w:pgSz w:w="11906" w:h="16838"/>

</xml_diff>